<commit_message>
bug 1 java tests
</commit_message>
<xml_diff>
--- a/DebugLog.docx
+++ b/DebugLog.docx
@@ -40,7 +40,21 @@
           <w:lang w:val="en-AU"/>
         </w:rPr>
         <w:br/>
-        <w:t>Bug:</w:t>
+        <w:t>Bug</w:t>
+      </w:r>
+      <w:bookmarkStart w:id="0" w:name="_GoBack"/>
+      <w:bookmarkEnd w:id="0"/>
+      <w:r>
+        <w:rPr>
+          <w:lang w:val="en-AU"/>
+        </w:rPr>
+        <w:t>2</w:t>
+      </w:r>
+      <w:r>
+        <w:rPr>
+          <w:lang w:val="en-AU"/>
+        </w:rPr>
+        <w:t>:</w:t>
       </w:r>
       <w:r>
         <w:rPr>
@@ -59,24 +73,8 @@
         <w:rPr>
           <w:lang w:val="en-AU"/>
         </w:rPr>
-        <w:t xml:space="preserve">Making a bet of 5 with </w:t>
+        <w:t>Making a bet of 5 with a a balance of 5:</w:t>
       </w:r>
-      <w:proofErr w:type="gramStart"/>
-      <w:r>
-        <w:rPr>
-          <w:lang w:val="en-AU"/>
-        </w:rPr>
-        <w:t>a</w:t>
-      </w:r>
-      <w:proofErr w:type="gramEnd"/>
-      <w:r>
-        <w:rPr>
-          <w:lang w:val="en-AU"/>
-        </w:rPr>
-        <w:t xml:space="preserve"> a balance of 5:</w:t>
-      </w:r>
-      <w:bookmarkStart w:id="0" w:name="_GoBack"/>
-      <w:bookmarkEnd w:id="0"/>
     </w:p>
     <w:p>
       <w:pPr>

</xml_diff>

<commit_message>
adding uat test steps into debug log
</commit_message>
<xml_diff>
--- a/DebugLog.docx
+++ b/DebugLog.docx
@@ -201,20 +201,255 @@
         <w:rPr>
           <w:lang w:val="en-AU"/>
         </w:rPr>
-        <w:t>These methods check the playround, and then get the balance and check it was updated with the correct values.</w:t>
-      </w:r>
-      <w:bookmarkStart w:id="0" w:name="_GoBack"/>
-      <w:bookmarkEnd w:id="0"/>
-    </w:p>
-    <w:p>
-      <w:pPr>
-        <w:rPr>
-          <w:lang w:val="en-AU"/>
-        </w:rPr>
-      </w:pPr>
-    </w:p>
-    <w:p>
-      <w:pPr>
+        <w:t>These methods check the playround</w:t>
+      </w:r>
+      <w:r>
+        <w:rPr>
+          <w:lang w:val="en-AU"/>
+        </w:rPr>
+        <w:t xml:space="preserve"> method</w:t>
+      </w:r>
+      <w:r>
+        <w:rPr>
+          <w:lang w:val="en-AU"/>
+        </w:rPr>
+        <w:t>, and then get the balance and check it was updated with the correct values.</w:t>
+      </w:r>
+    </w:p>
+    <w:p>
+      <w:pPr>
+        <w:rPr>
+          <w:lang w:val="en-AU"/>
+        </w:rPr>
+      </w:pPr>
+    </w:p>
+    <w:p>
+      <w:pPr>
+        <w:rPr>
+          <w:lang w:val="en-AU"/>
+        </w:rPr>
+      </w:pPr>
+    </w:p>
+    <w:p>
+      <w:pPr>
+        <w:rPr>
+          <w:lang w:val="en-AU"/>
+        </w:rPr>
+      </w:pPr>
+      <w:r>
+        <w:rPr>
+          <w:b/>
+          <w:lang w:val="en-AU"/>
+        </w:rPr>
+        <w:t>Use Case Tested:</w:t>
+      </w:r>
+      <w:r>
+        <w:rPr>
+          <w:b/>
+          <w:lang w:val="en-AU"/>
+        </w:rPr>
+        <w:t xml:space="preserve"> </w:t>
+      </w:r>
+      <w:r>
+        <w:rPr>
+          <w:lang w:val="en-AU"/>
+        </w:rPr>
+        <w:t>Balance will increase successfully when the user wins a game.</w:t>
+      </w:r>
+    </w:p>
+    <w:p>
+      <w:pPr>
+        <w:rPr>
+          <w:lang w:val="en-AU"/>
+        </w:rPr>
+      </w:pPr>
+      <w:r>
+        <w:rPr>
+          <w:b/>
+          <w:lang w:val="en-AU"/>
+        </w:rPr>
+        <w:t>Test Description</w:t>
+      </w:r>
+      <w:r>
+        <w:rPr>
+          <w:b/>
+          <w:lang w:val="en-AU"/>
+        </w:rPr>
+        <w:t xml:space="preserve">: </w:t>
+      </w:r>
+      <w:r>
+        <w:rPr>
+          <w:lang w:val="en-AU"/>
+        </w:rPr>
+        <w:t>Dice results are mocked to provide 1to1, 2to1 and 3to1 wins and the balance is then checked.</w:t>
+      </w:r>
+    </w:p>
+    <w:p>
+      <w:pPr>
+        <w:rPr>
+          <w:lang w:val="en-AU"/>
+        </w:rPr>
+      </w:pPr>
+      <w:r>
+        <w:rPr>
+          <w:b/>
+          <w:lang w:val="en-AU"/>
+        </w:rPr>
+        <w:t xml:space="preserve">Pre-conditions: </w:t>
+      </w:r>
+      <w:r>
+        <w:rPr>
+          <w:lang w:val="en-AU"/>
+        </w:rPr>
+        <w:t xml:space="preserve">Balance of the user is 6. </w:t>
+      </w:r>
+    </w:p>
+    <w:p>
+      <w:pPr>
+        <w:rPr>
+          <w:lang w:val="en-AU"/>
+        </w:rPr>
+      </w:pPr>
+      <w:r>
+        <w:rPr>
+          <w:b/>
+          <w:lang w:val="en-AU"/>
+        </w:rPr>
+        <w:t xml:space="preserve">Post conditions: </w:t>
+      </w:r>
+      <w:r>
+        <w:rPr>
+          <w:lang w:val="en-AU"/>
+        </w:rPr>
+        <w:t>Balance of the user is 6, 11, or 16.</w:t>
+      </w:r>
+    </w:p>
+    <w:p>
+      <w:pPr>
+        <w:rPr>
+          <w:b/>
+          <w:lang w:val="en-AU"/>
+        </w:rPr>
+      </w:pPr>
+      <w:r>
+        <w:rPr>
+          <w:b/>
+          <w:lang w:val="en-AU"/>
+        </w:rPr>
+        <w:t xml:space="preserve">Steps: </w:t>
+      </w:r>
+    </w:p>
+    <w:p>
+      <w:pPr>
+        <w:pStyle w:val="ListParagraph"/>
+        <w:numPr>
+          <w:ilvl w:val="0"/>
+          <w:numId w:val="2"/>
+        </w:numPr>
+        <w:rPr>
+          <w:lang w:val="en-AU"/>
+        </w:rPr>
+      </w:pPr>
+      <w:r>
+        <w:rPr>
+          <w:lang w:val="en-AU"/>
+        </w:rPr>
+        <w:t>Dice mocks are initialised. Values are set depending on the test.</w:t>
+      </w:r>
+    </w:p>
+    <w:p>
+      <w:pPr>
+        <w:pStyle w:val="ListParagraph"/>
+        <w:numPr>
+          <w:ilvl w:val="0"/>
+          <w:numId w:val="2"/>
+        </w:numPr>
+        <w:rPr>
+          <w:lang w:val="en-AU"/>
+        </w:rPr>
+      </w:pPr>
+      <w:r>
+        <w:rPr>
+          <w:lang w:val="en-AU"/>
+        </w:rPr>
+        <w:t>Player is initialised with a balance of 6.</w:t>
+      </w:r>
+    </w:p>
+    <w:p>
+      <w:pPr>
+        <w:pStyle w:val="ListParagraph"/>
+        <w:numPr>
+          <w:ilvl w:val="0"/>
+          <w:numId w:val="2"/>
+        </w:numPr>
+        <w:rPr>
+          <w:lang w:val="en-AU"/>
+        </w:rPr>
+      </w:pPr>
+      <w:r>
+        <w:rPr>
+          <w:lang w:val="en-AU"/>
+        </w:rPr>
+        <w:t>A new game is created, providing the dice.</w:t>
+      </w:r>
+    </w:p>
+    <w:p>
+      <w:pPr>
+        <w:pStyle w:val="ListParagraph"/>
+        <w:numPr>
+          <w:ilvl w:val="0"/>
+          <w:numId w:val="2"/>
+        </w:numPr>
+        <w:rPr>
+          <w:lang w:val="en-AU"/>
+        </w:rPr>
+      </w:pPr>
+      <w:r>
+        <w:rPr>
+          <w:lang w:val="en-AU"/>
+        </w:rPr>
+        <w:t>Game.PlayRound method is called providing the player object, dice value and bet value of 5.</w:t>
+      </w:r>
+    </w:p>
+    <w:p>
+      <w:pPr>
+        <w:pStyle w:val="ListParagraph"/>
+        <w:numPr>
+          <w:ilvl w:val="0"/>
+          <w:numId w:val="2"/>
+        </w:numPr>
+        <w:rPr>
+          <w:lang w:val="en-AU"/>
+        </w:rPr>
+      </w:pPr>
+      <w:r>
+        <w:rPr>
+          <w:lang w:val="en-AU"/>
+        </w:rPr>
+        <w:t xml:space="preserve">Check for correct return values depending on dice. </w:t>
+      </w:r>
+    </w:p>
+    <w:p>
+      <w:pPr>
+        <w:pStyle w:val="ListParagraph"/>
+        <w:numPr>
+          <w:ilvl w:val="0"/>
+          <w:numId w:val="2"/>
+        </w:numPr>
+        <w:rPr>
+          <w:lang w:val="en-AU"/>
+        </w:rPr>
+      </w:pPr>
+      <w:r>
+        <w:rPr>
+          <w:lang w:val="en-AU"/>
+        </w:rPr>
+        <w:t>Expected balance is asserted, test should pass.</w:t>
+      </w:r>
+    </w:p>
+    <w:p>
+      <w:pPr>
+        <w:pStyle w:val="Heading2"/>
         <w:rPr>
           <w:lang w:val="en-AU"/>
         </w:rPr>
@@ -320,7 +555,7 @@
                     </pic:cNvPicPr>
                   </pic:nvPicPr>
                   <pic:blipFill>
-                    <a:blip r:embed="rId4">
+                    <a:blip r:embed="rId5">
                       <a:extLst>
                         <a:ext uri="{28A0092B-C50C-407E-A947-70E740481C1C}">
                           <a14:useLocalDpi xmlns:a14="http://schemas.microsoft.com/office/drawing/2010/main" val="0"/>
@@ -369,8 +604,266 @@
         <w:rPr>
           <w:lang w:val="en-AU"/>
         </w:rPr>
+        <w:lastRenderedPageBreak/>
         <w:t xml:space="preserve">The issue is the operator used in the Player class, checking the amount betted is greater than the limit. It should be greater than or equal to, or the minimum balance will always be 1. </w:t>
       </w:r>
+    </w:p>
+    <w:p>
+      <w:pPr>
+        <w:rPr>
+          <w:lang w:val="en-AU"/>
+        </w:rPr>
+      </w:pPr>
+    </w:p>
+    <w:p>
+      <w:pPr>
+        <w:rPr>
+          <w:lang w:val="en-AU"/>
+        </w:rPr>
+      </w:pPr>
+      <w:r>
+        <w:rPr>
+          <w:b/>
+          <w:lang w:val="en-AU"/>
+        </w:rPr>
+        <w:t>Use Case Tested:</w:t>
+      </w:r>
+      <w:r>
+        <w:rPr>
+          <w:b/>
+          <w:lang w:val="en-AU"/>
+        </w:rPr>
+        <w:t xml:space="preserve"> </w:t>
+      </w:r>
+      <w:r>
+        <w:rPr>
+          <w:lang w:val="en-AU"/>
+        </w:rPr>
+        <w:t>Player cannot reach betting limit.</w:t>
+      </w:r>
+    </w:p>
+    <w:p>
+      <w:pPr>
+        <w:rPr>
+          <w:lang w:val="en-AU"/>
+        </w:rPr>
+      </w:pPr>
+      <w:r>
+        <w:rPr>
+          <w:b/>
+          <w:lang w:val="en-AU"/>
+        </w:rPr>
+        <w:t>Test Description</w:t>
+      </w:r>
+      <w:r>
+        <w:rPr>
+          <w:b/>
+          <w:lang w:val="en-AU"/>
+        </w:rPr>
+        <w:t xml:space="preserve">: </w:t>
+      </w:r>
+      <w:r>
+        <w:rPr>
+          <w:lang w:val="en-AU"/>
+        </w:rPr>
+        <w:t>Check if the player can reach the betting limit.</w:t>
+      </w:r>
+    </w:p>
+    <w:p>
+      <w:pPr>
+        <w:rPr>
+          <w:lang w:val="en-AU"/>
+        </w:rPr>
+      </w:pPr>
+      <w:r>
+        <w:rPr>
+          <w:b/>
+          <w:lang w:val="en-AU"/>
+        </w:rPr>
+        <w:t xml:space="preserve">Pre-conditions: </w:t>
+      </w:r>
+      <w:r>
+        <w:rPr>
+          <w:lang w:val="en-AU"/>
+        </w:rPr>
+        <w:t>Balance of the user is 6</w:t>
+      </w:r>
+    </w:p>
+    <w:p>
+      <w:pPr>
+        <w:rPr>
+          <w:lang w:val="en-AU"/>
+        </w:rPr>
+      </w:pPr>
+      <w:r>
+        <w:rPr>
+          <w:b/>
+          <w:lang w:val="en-AU"/>
+        </w:rPr>
+        <w:t xml:space="preserve">Post conditions: </w:t>
+      </w:r>
+      <w:r>
+        <w:rPr>
+          <w:lang w:val="en-AU"/>
+        </w:rPr>
+        <w:t xml:space="preserve">Balance of the user is </w:t>
+      </w:r>
+      <w:r>
+        <w:rPr>
+          <w:lang w:val="en-AU"/>
+        </w:rPr>
+        <w:t>0.</w:t>
+      </w:r>
+    </w:p>
+    <w:p>
+      <w:pPr>
+        <w:rPr>
+          <w:b/>
+          <w:lang w:val="en-AU"/>
+        </w:rPr>
+      </w:pPr>
+      <w:r>
+        <w:rPr>
+          <w:b/>
+          <w:lang w:val="en-AU"/>
+        </w:rPr>
+        <w:t xml:space="preserve">Steps: </w:t>
+      </w:r>
+    </w:p>
+    <w:p>
+      <w:pPr>
+        <w:pStyle w:val="ListParagraph"/>
+        <w:numPr>
+          <w:ilvl w:val="0"/>
+          <w:numId w:val="3"/>
+        </w:numPr>
+        <w:rPr>
+          <w:lang w:val="en-AU"/>
+        </w:rPr>
+      </w:pPr>
+      <w:r>
+        <w:rPr>
+          <w:lang w:val="en-AU"/>
+        </w:rPr>
+        <w:t xml:space="preserve">Dice mocks are initialised. Values </w:t>
+      </w:r>
+      <w:r>
+        <w:rPr>
+          <w:lang w:val="en-AU"/>
+        </w:rPr>
+        <w:t>are set.</w:t>
+      </w:r>
+    </w:p>
+    <w:p>
+      <w:pPr>
+        <w:pStyle w:val="ListParagraph"/>
+        <w:numPr>
+          <w:ilvl w:val="0"/>
+          <w:numId w:val="3"/>
+        </w:numPr>
+        <w:rPr>
+          <w:lang w:val="en-AU"/>
+        </w:rPr>
+      </w:pPr>
+      <w:r>
+        <w:rPr>
+          <w:lang w:val="en-AU"/>
+        </w:rPr>
+        <w:t>Player is initialised with a balance of 6.</w:t>
+      </w:r>
+    </w:p>
+    <w:p>
+      <w:pPr>
+        <w:pStyle w:val="ListParagraph"/>
+        <w:numPr>
+          <w:ilvl w:val="0"/>
+          <w:numId w:val="3"/>
+        </w:numPr>
+        <w:rPr>
+          <w:lang w:val="en-AU"/>
+        </w:rPr>
+      </w:pPr>
+      <w:r>
+        <w:rPr>
+          <w:lang w:val="en-AU"/>
+        </w:rPr>
+        <w:t>A new game is created, providing the dice.</w:t>
+      </w:r>
+    </w:p>
+    <w:p>
+      <w:pPr>
+        <w:pStyle w:val="ListParagraph"/>
+        <w:numPr>
+          <w:ilvl w:val="0"/>
+          <w:numId w:val="3"/>
+        </w:numPr>
+        <w:rPr>
+          <w:lang w:val="en-AU"/>
+        </w:rPr>
+      </w:pPr>
+      <w:r>
+        <w:rPr>
+          <w:lang w:val="en-AU"/>
+        </w:rPr>
+        <w:t>Game.PlayRound method is called providing the player objec</w:t>
+      </w:r>
+      <w:r>
+        <w:rPr>
+          <w:lang w:val="en-AU"/>
+        </w:rPr>
+        <w:t>t, dice value, and bet value of 6</w:t>
+      </w:r>
+      <w:r>
+        <w:rPr>
+          <w:lang w:val="en-AU"/>
+        </w:rPr>
+        <w:t>.</w:t>
+      </w:r>
+    </w:p>
+    <w:p>
+      <w:pPr>
+        <w:pStyle w:val="ListParagraph"/>
+        <w:numPr>
+          <w:ilvl w:val="0"/>
+          <w:numId w:val="3"/>
+        </w:numPr>
+        <w:rPr>
+          <w:lang w:val="en-AU"/>
+        </w:rPr>
+      </w:pPr>
+      <w:r>
+        <w:rPr>
+          <w:lang w:val="en-AU"/>
+        </w:rPr>
+        <w:t>Player will bet the wrong dice value and lose the game.</w:t>
+      </w:r>
+    </w:p>
+    <w:p>
+      <w:pPr>
+        <w:pStyle w:val="ListParagraph"/>
+        <w:numPr>
+          <w:ilvl w:val="0"/>
+          <w:numId w:val="3"/>
+        </w:numPr>
+        <w:rPr>
+          <w:lang w:val="en-AU"/>
+        </w:rPr>
+      </w:pPr>
+      <w:r>
+        <w:rPr>
+          <w:lang w:val="en-AU"/>
+        </w:rPr>
+        <w:t>Check balance is zero.</w:t>
+      </w:r>
+      <w:bookmarkStart w:id="0" w:name="_GoBack"/>
+      <w:bookmarkEnd w:id="0"/>
+    </w:p>
+    <w:p>
+      <w:pPr>
+        <w:rPr>
+          <w:lang w:val="en-AU"/>
+        </w:rPr>
+      </w:pPr>
       <w:r>
         <w:rPr>
           <w:lang w:val="en-AU"/>
@@ -383,6 +876,111 @@
         </w:rPr>
         <w:br/>
       </w:r>
+      <w:r>
+        <w:rPr>
+          <w:rStyle w:val="Heading2Char"/>
+        </w:rPr>
+        <w:t>Unit Test Summary:</w:t>
+      </w:r>
+      <w:r>
+        <w:rPr>
+          <w:lang w:val="en-AU"/>
+        </w:rPr>
+        <w:br/>
+      </w:r>
+      <w:r>
+        <w:rPr>
+          <w:lang w:val="en-AU"/>
+        </w:rPr>
+        <w:br/>
+      </w:r>
+      <w:r>
+        <w:rPr>
+          <w:noProof/>
+        </w:rPr>
+        <w:drawing>
+          <wp:inline distT="0" distB="0" distL="0" distR="0" wp14:anchorId="510F24D4" wp14:editId="6BF589A3">
+            <wp:extent cx="5727700" cy="3492500"/>
+            <wp:effectExtent l="0" t="0" r="12700" b="12700"/>
+            <wp:docPr id="2" name="Picture 2" descr="../../Screenshots/Screen%20Shot%202015-11-07%20at%208.26.49%20pm.png"/>
+            <wp:cNvGraphicFramePr>
+              <a:graphicFrameLocks xmlns:a="http://schemas.openxmlformats.org/drawingml/2006/main" noChangeAspect="1"/>
+            </wp:cNvGraphicFramePr>
+            <a:graphic xmlns:a="http://schemas.openxmlformats.org/drawingml/2006/main">
+              <a:graphicData uri="http://schemas.openxmlformats.org/drawingml/2006/picture">
+                <pic:pic xmlns:pic="http://schemas.openxmlformats.org/drawingml/2006/picture">
+                  <pic:nvPicPr>
+                    <pic:cNvPr id="0" name="Picture 2" descr="../../Screenshots/Screen%20Shot%202015-11-07%20at%208.26.49%20pm.png"/>
+                    <pic:cNvPicPr>
+                      <a:picLocks noChangeAspect="1" noChangeArrowheads="1"/>
+                    </pic:cNvPicPr>
+                  </pic:nvPicPr>
+                  <pic:blipFill>
+                    <a:blip r:embed="rId6">
+                      <a:extLst>
+                        <a:ext uri="{28A0092B-C50C-407E-A947-70E740481C1C}">
+                          <a14:useLocalDpi xmlns:a14="http://schemas.microsoft.com/office/drawing/2010/main" val="0"/>
+                        </a:ext>
+                      </a:extLst>
+                    </a:blip>
+                    <a:srcRect/>
+                    <a:stretch>
+                      <a:fillRect/>
+                    </a:stretch>
+                  </pic:blipFill>
+                  <pic:spPr bwMode="auto">
+                    <a:xfrm>
+                      <a:off x="0" y="0"/>
+                      <a:ext cx="5727700" cy="3492500"/>
+                    </a:xfrm>
+                    <a:prstGeom prst="rect">
+                      <a:avLst/>
+                    </a:prstGeom>
+                    <a:noFill/>
+                    <a:ln>
+                      <a:noFill/>
+                    </a:ln>
+                  </pic:spPr>
+                </pic:pic>
+              </a:graphicData>
+            </a:graphic>
+          </wp:inline>
+        </w:drawing>
+      </w:r>
+    </w:p>
+    <w:p>
+      <w:pPr>
+        <w:rPr>
+          <w:lang w:val="en-AU"/>
+        </w:rPr>
+      </w:pPr>
+    </w:p>
+    <w:p>
+      <w:pPr>
+        <w:rPr>
+          <w:lang w:val="en-AU"/>
+        </w:rPr>
+      </w:pPr>
+      <w:r>
+        <w:rPr>
+          <w:lang w:val="en-AU"/>
+        </w:rPr>
+        <w:t xml:space="preserve">All tests pass successfully. </w:t>
+      </w:r>
+    </w:p>
+    <w:p>
+      <w:pPr>
+        <w:rPr>
+          <w:lang w:val="en-AU"/>
+        </w:rPr>
+      </w:pPr>
+    </w:p>
+    <w:p>
+      <w:pPr>
+        <w:rPr>
+          <w:lang w:val="en-AU"/>
+        </w:rPr>
+      </w:pPr>
     </w:p>
     <w:sectPr>
       <w:pgSz w:w="11900" w:h="16840"/>
@@ -392,6 +990,278 @@
     </w:sectPr>
   </w:body>
 </w:document>
+</file>
+
+<file path=word/numbering.xml><?xml version="1.0" encoding="utf-8"?>
+<w:numbering xmlns:wpc="http://schemas.microsoft.com/office/word/2010/wordprocessingCanvas" xmlns:mo="http://schemas.microsoft.com/office/mac/office/2008/main" xmlns:mc="http://schemas.openxmlformats.org/markup-compatibility/2006" xmlns:mv="urn:schemas-microsoft-com:mac:vml" xmlns:o="urn:schemas-microsoft-com:office:office" xmlns:r="http://schemas.openxmlformats.org/officeDocument/2006/relationships" xmlns:m="http://schemas.openxmlformats.org/officeDocument/2006/math" xmlns:v="urn:schemas-microsoft-com:vml" xmlns:wp14="http://schemas.microsoft.com/office/word/2010/wordprocessingDrawing" xmlns:wp="http://schemas.openxmlformats.org/drawingml/2006/wordprocessingDrawing" xmlns:w10="urn:schemas-microsoft-com:office:word" xmlns:w="http://schemas.openxmlformats.org/wordprocessingml/2006/main" xmlns:w14="http://schemas.microsoft.com/office/word/2010/wordml" xmlns:w15="http://schemas.microsoft.com/office/word/2012/wordml" xmlns:wpg="http://schemas.microsoft.com/office/word/2010/wordprocessingGroup" xmlns:wpi="http://schemas.microsoft.com/office/word/2010/wordprocessingInk" xmlns:wne="http://schemas.microsoft.com/office/word/2006/wordml" xmlns:wps="http://schemas.microsoft.com/office/word/2010/wordprocessingShape" mc:Ignorable="w14 w15 wp14">
+  <w:abstractNum w:abstractNumId="0">
+    <w:nsid w:val="0FDE734C"/>
+    <w:multiLevelType w:val="hybridMultilevel"/>
+    <w:tmpl w:val="3254168C"/>
+    <w:lvl w:ilvl="0" w:tplc="0409000F">
+      <w:start w:val="1"/>
+      <w:numFmt w:val="decimal"/>
+      <w:lvlText w:val="%1."/>
+      <w:lvlJc w:val="left"/>
+      <w:pPr>
+        <w:ind w:left="720" w:hanging="360"/>
+      </w:pPr>
+    </w:lvl>
+    <w:lvl w:ilvl="1" w:tplc="04090019" w:tentative="1">
+      <w:start w:val="1"/>
+      <w:numFmt w:val="lowerLetter"/>
+      <w:lvlText w:val="%2."/>
+      <w:lvlJc w:val="left"/>
+      <w:pPr>
+        <w:ind w:left="1440" w:hanging="360"/>
+      </w:pPr>
+    </w:lvl>
+    <w:lvl w:ilvl="2" w:tplc="0409001B" w:tentative="1">
+      <w:start w:val="1"/>
+      <w:numFmt w:val="lowerRoman"/>
+      <w:lvlText w:val="%3."/>
+      <w:lvlJc w:val="right"/>
+      <w:pPr>
+        <w:ind w:left="2160" w:hanging="180"/>
+      </w:pPr>
+    </w:lvl>
+    <w:lvl w:ilvl="3" w:tplc="0409000F" w:tentative="1">
+      <w:start w:val="1"/>
+      <w:numFmt w:val="decimal"/>
+      <w:lvlText w:val="%4."/>
+      <w:lvlJc w:val="left"/>
+      <w:pPr>
+        <w:ind w:left="2880" w:hanging="360"/>
+      </w:pPr>
+    </w:lvl>
+    <w:lvl w:ilvl="4" w:tplc="04090019" w:tentative="1">
+      <w:start w:val="1"/>
+      <w:numFmt w:val="lowerLetter"/>
+      <w:lvlText w:val="%5."/>
+      <w:lvlJc w:val="left"/>
+      <w:pPr>
+        <w:ind w:left="3600" w:hanging="360"/>
+      </w:pPr>
+    </w:lvl>
+    <w:lvl w:ilvl="5" w:tplc="0409001B" w:tentative="1">
+      <w:start w:val="1"/>
+      <w:numFmt w:val="lowerRoman"/>
+      <w:lvlText w:val="%6."/>
+      <w:lvlJc w:val="right"/>
+      <w:pPr>
+        <w:ind w:left="4320" w:hanging="180"/>
+      </w:pPr>
+    </w:lvl>
+    <w:lvl w:ilvl="6" w:tplc="0409000F" w:tentative="1">
+      <w:start w:val="1"/>
+      <w:numFmt w:val="decimal"/>
+      <w:lvlText w:val="%7."/>
+      <w:lvlJc w:val="left"/>
+      <w:pPr>
+        <w:ind w:left="5040" w:hanging="360"/>
+      </w:pPr>
+    </w:lvl>
+    <w:lvl w:ilvl="7" w:tplc="04090019" w:tentative="1">
+      <w:start w:val="1"/>
+      <w:numFmt w:val="lowerLetter"/>
+      <w:lvlText w:val="%8."/>
+      <w:lvlJc w:val="left"/>
+      <w:pPr>
+        <w:ind w:left="5760" w:hanging="360"/>
+      </w:pPr>
+    </w:lvl>
+    <w:lvl w:ilvl="8" w:tplc="0409001B" w:tentative="1">
+      <w:start w:val="1"/>
+      <w:numFmt w:val="lowerRoman"/>
+      <w:lvlText w:val="%9."/>
+      <w:lvlJc w:val="right"/>
+      <w:pPr>
+        <w:ind w:left="6480" w:hanging="180"/>
+      </w:pPr>
+    </w:lvl>
+  </w:abstractNum>
+  <w:abstractNum w:abstractNumId="1">
+    <w:nsid w:val="27147194"/>
+    <w:multiLevelType w:val="hybridMultilevel"/>
+    <w:tmpl w:val="1D048D0C"/>
+    <w:lvl w:ilvl="0" w:tplc="0409000F">
+      <w:start w:val="1"/>
+      <w:numFmt w:val="decimal"/>
+      <w:lvlText w:val="%1."/>
+      <w:lvlJc w:val="left"/>
+      <w:pPr>
+        <w:ind w:left="720" w:hanging="360"/>
+      </w:pPr>
+    </w:lvl>
+    <w:lvl w:ilvl="1" w:tplc="04090019" w:tentative="1">
+      <w:start w:val="1"/>
+      <w:numFmt w:val="lowerLetter"/>
+      <w:lvlText w:val="%2."/>
+      <w:lvlJc w:val="left"/>
+      <w:pPr>
+        <w:ind w:left="1440" w:hanging="360"/>
+      </w:pPr>
+    </w:lvl>
+    <w:lvl w:ilvl="2" w:tplc="0409001B" w:tentative="1">
+      <w:start w:val="1"/>
+      <w:numFmt w:val="lowerRoman"/>
+      <w:lvlText w:val="%3."/>
+      <w:lvlJc w:val="right"/>
+      <w:pPr>
+        <w:ind w:left="2160" w:hanging="180"/>
+      </w:pPr>
+    </w:lvl>
+    <w:lvl w:ilvl="3" w:tplc="0409000F" w:tentative="1">
+      <w:start w:val="1"/>
+      <w:numFmt w:val="decimal"/>
+      <w:lvlText w:val="%4."/>
+      <w:lvlJc w:val="left"/>
+      <w:pPr>
+        <w:ind w:left="2880" w:hanging="360"/>
+      </w:pPr>
+    </w:lvl>
+    <w:lvl w:ilvl="4" w:tplc="04090019" w:tentative="1">
+      <w:start w:val="1"/>
+      <w:numFmt w:val="lowerLetter"/>
+      <w:lvlText w:val="%5."/>
+      <w:lvlJc w:val="left"/>
+      <w:pPr>
+        <w:ind w:left="3600" w:hanging="360"/>
+      </w:pPr>
+    </w:lvl>
+    <w:lvl w:ilvl="5" w:tplc="0409001B" w:tentative="1">
+      <w:start w:val="1"/>
+      <w:numFmt w:val="lowerRoman"/>
+      <w:lvlText w:val="%6."/>
+      <w:lvlJc w:val="right"/>
+      <w:pPr>
+        <w:ind w:left="4320" w:hanging="180"/>
+      </w:pPr>
+    </w:lvl>
+    <w:lvl w:ilvl="6" w:tplc="0409000F" w:tentative="1">
+      <w:start w:val="1"/>
+      <w:numFmt w:val="decimal"/>
+      <w:lvlText w:val="%7."/>
+      <w:lvlJc w:val="left"/>
+      <w:pPr>
+        <w:ind w:left="5040" w:hanging="360"/>
+      </w:pPr>
+    </w:lvl>
+    <w:lvl w:ilvl="7" w:tplc="04090019" w:tentative="1">
+      <w:start w:val="1"/>
+      <w:numFmt w:val="lowerLetter"/>
+      <w:lvlText w:val="%8."/>
+      <w:lvlJc w:val="left"/>
+      <w:pPr>
+        <w:ind w:left="5760" w:hanging="360"/>
+      </w:pPr>
+    </w:lvl>
+    <w:lvl w:ilvl="8" w:tplc="0409001B" w:tentative="1">
+      <w:start w:val="1"/>
+      <w:numFmt w:val="lowerRoman"/>
+      <w:lvlText w:val="%9."/>
+      <w:lvlJc w:val="right"/>
+      <w:pPr>
+        <w:ind w:left="6480" w:hanging="180"/>
+      </w:pPr>
+    </w:lvl>
+  </w:abstractNum>
+  <w:abstractNum w:abstractNumId="2">
+    <w:nsid w:val="5DEF51F0"/>
+    <w:multiLevelType w:val="hybridMultilevel"/>
+    <w:tmpl w:val="3254168C"/>
+    <w:lvl w:ilvl="0" w:tplc="0409000F">
+      <w:start w:val="1"/>
+      <w:numFmt w:val="decimal"/>
+      <w:lvlText w:val="%1."/>
+      <w:lvlJc w:val="left"/>
+      <w:pPr>
+        <w:ind w:left="720" w:hanging="360"/>
+      </w:pPr>
+    </w:lvl>
+    <w:lvl w:ilvl="1" w:tplc="04090019" w:tentative="1">
+      <w:start w:val="1"/>
+      <w:numFmt w:val="lowerLetter"/>
+      <w:lvlText w:val="%2."/>
+      <w:lvlJc w:val="left"/>
+      <w:pPr>
+        <w:ind w:left="1440" w:hanging="360"/>
+      </w:pPr>
+    </w:lvl>
+    <w:lvl w:ilvl="2" w:tplc="0409001B" w:tentative="1">
+      <w:start w:val="1"/>
+      <w:numFmt w:val="lowerRoman"/>
+      <w:lvlText w:val="%3."/>
+      <w:lvlJc w:val="right"/>
+      <w:pPr>
+        <w:ind w:left="2160" w:hanging="180"/>
+      </w:pPr>
+    </w:lvl>
+    <w:lvl w:ilvl="3" w:tplc="0409000F" w:tentative="1">
+      <w:start w:val="1"/>
+      <w:numFmt w:val="decimal"/>
+      <w:lvlText w:val="%4."/>
+      <w:lvlJc w:val="left"/>
+      <w:pPr>
+        <w:ind w:left="2880" w:hanging="360"/>
+      </w:pPr>
+    </w:lvl>
+    <w:lvl w:ilvl="4" w:tplc="04090019" w:tentative="1">
+      <w:start w:val="1"/>
+      <w:numFmt w:val="lowerLetter"/>
+      <w:lvlText w:val="%5."/>
+      <w:lvlJc w:val="left"/>
+      <w:pPr>
+        <w:ind w:left="3600" w:hanging="360"/>
+      </w:pPr>
+    </w:lvl>
+    <w:lvl w:ilvl="5" w:tplc="0409001B" w:tentative="1">
+      <w:start w:val="1"/>
+      <w:numFmt w:val="lowerRoman"/>
+      <w:lvlText w:val="%6."/>
+      <w:lvlJc w:val="right"/>
+      <w:pPr>
+        <w:ind w:left="4320" w:hanging="180"/>
+      </w:pPr>
+    </w:lvl>
+    <w:lvl w:ilvl="6" w:tplc="0409000F" w:tentative="1">
+      <w:start w:val="1"/>
+      <w:numFmt w:val="decimal"/>
+      <w:lvlText w:val="%7."/>
+      <w:lvlJc w:val="left"/>
+      <w:pPr>
+        <w:ind w:left="5040" w:hanging="360"/>
+      </w:pPr>
+    </w:lvl>
+    <w:lvl w:ilvl="7" w:tplc="04090019" w:tentative="1">
+      <w:start w:val="1"/>
+      <w:numFmt w:val="lowerLetter"/>
+      <w:lvlText w:val="%8."/>
+      <w:lvlJc w:val="left"/>
+      <w:pPr>
+        <w:ind w:left="5760" w:hanging="360"/>
+      </w:pPr>
+    </w:lvl>
+    <w:lvl w:ilvl="8" w:tplc="0409001B" w:tentative="1">
+      <w:start w:val="1"/>
+      <w:numFmt w:val="lowerRoman"/>
+      <w:lvlText w:val="%9."/>
+      <w:lvlJc w:val="right"/>
+      <w:pPr>
+        <w:ind w:left="6480" w:hanging="180"/>
+      </w:pPr>
+    </w:lvl>
+  </w:abstractNum>
+  <w:num w:numId="1">
+    <w:abstractNumId w:val="1"/>
+  </w:num>
+  <w:num w:numId="2">
+    <w:abstractNumId w:val="2"/>
+  </w:num>
+  <w:num w:numId="3">
+    <w:abstractNumId w:val="0"/>
+  </w:num>
+</w:numbering>
 </file>
 
 <file path=word/styles.xml><?xml version="1.0" encoding="utf-8"?>
@@ -1005,6 +1875,17 @@
       <w:szCs w:val="20"/>
     </w:rPr>
   </w:style>
+  <w:style w:type="paragraph" w:styleId="ListParagraph">
+    <w:name w:val="List Paragraph"/>
+    <w:basedOn w:val="Normal"/>
+    <w:uiPriority w:val="34"/>
+    <w:qFormat/>
+    <w:rsid w:val="00C42A8F"/>
+    <w:pPr>
+      <w:ind w:left="720"/>
+      <w:contextualSpacing/>
+    </w:pPr>
+  </w:style>
 </w:styles>
 </file>
 

</xml_diff>